<commit_message>
Statistics Question 4 update
</commit_message>
<xml_diff>
--- a/iNeuron DS Assessment.docx
+++ b/iNeuron DS Assessment.docx
@@ -114,12 +114,12 @@
           <wp:inline distB="114300" distT="114300" distL="114300" distR="114300">
             <wp:extent cx="5943600" cy="3403600"/>
             <wp:effectExtent b="0" l="0" r="0" t="0"/>
-            <wp:docPr id="9" name="image1.png"/>
+            <wp:docPr id="9" name="image7.png"/>
             <a:graphic>
               <a:graphicData uri="http://schemas.openxmlformats.org/drawingml/2006/picture">
                 <pic:pic>
                   <pic:nvPicPr>
-                    <pic:cNvPr id="0" name="image1.png"/>
+                    <pic:cNvPr id="0" name="image7.png"/>
                     <pic:cNvPicPr preferRelativeResize="0"/>
                   </pic:nvPicPr>
                   <pic:blipFill>
@@ -488,12 +488,12 @@
           <wp:inline distB="114300" distT="114300" distL="114300" distR="114300">
             <wp:extent cx="5943600" cy="3441700"/>
             <wp:effectExtent b="0" l="0" r="0" t="0"/>
-            <wp:docPr id="5" name="image7.png"/>
+            <wp:docPr id="5" name="image5.png"/>
             <a:graphic>
               <a:graphicData uri="http://schemas.openxmlformats.org/drawingml/2006/picture">
                 <pic:pic>
                   <pic:nvPicPr>
-                    <pic:cNvPr id="0" name="image7.png"/>
+                    <pic:cNvPr id="0" name="image5.png"/>
                     <pic:cNvPicPr preferRelativeResize="0"/>
                   </pic:nvPicPr>
                   <pic:blipFill>
@@ -611,12 +611,12 @@
           <wp:inline distB="114300" distT="114300" distL="114300" distR="114300">
             <wp:extent cx="5943600" cy="2590800"/>
             <wp:effectExtent b="0" l="0" r="0" t="0"/>
-            <wp:docPr id="1" name="image3.png"/>
+            <wp:docPr id="1" name="image8.png"/>
             <a:graphic>
               <a:graphicData uri="http://schemas.openxmlformats.org/drawingml/2006/picture">
                 <pic:pic>
                   <pic:nvPicPr>
-                    <pic:cNvPr id="0" name="image3.png"/>
+                    <pic:cNvPr id="0" name="image8.png"/>
                     <pic:cNvPicPr preferRelativeResize="0"/>
                   </pic:nvPicPr>
                   <pic:blipFill>
@@ -826,12 +826,12 @@
           <wp:inline distB="114300" distT="114300" distL="114300" distR="114300">
             <wp:extent cx="5943600" cy="3441700"/>
             <wp:effectExtent b="0" l="0" r="0" t="0"/>
-            <wp:docPr id="2" name="image8.png"/>
+            <wp:docPr id="2" name="image2.png"/>
             <a:graphic>
               <a:graphicData uri="http://schemas.openxmlformats.org/drawingml/2006/picture">
                 <pic:pic>
                   <pic:nvPicPr>
-                    <pic:cNvPr id="0" name="image8.png"/>
+                    <pic:cNvPr id="0" name="image2.png"/>
                     <pic:cNvPicPr preferRelativeResize="0"/>
                   </pic:nvPicPr>
                   <pic:blipFill>
@@ -950,12 +950,12 @@
           <wp:inline distB="114300" distT="114300" distL="114300" distR="114300">
             <wp:extent cx="5943600" cy="4203700"/>
             <wp:effectExtent b="0" l="0" r="0" t="0"/>
-            <wp:docPr id="3" name="image5.png"/>
+            <wp:docPr id="3" name="image3.png"/>
             <a:graphic>
               <a:graphicData uri="http://schemas.openxmlformats.org/drawingml/2006/picture">
                 <pic:pic>
                   <pic:nvPicPr>
-                    <pic:cNvPr id="0" name="image5.png"/>
+                    <pic:cNvPr id="0" name="image3.png"/>
                     <pic:cNvPicPr preferRelativeResize="0"/>
                   </pic:nvPicPr>
                   <pic:blipFill>
@@ -1460,12 +1460,12 @@
           <wp:inline distB="114300" distT="114300" distL="114300" distR="114300">
             <wp:extent cx="5943600" cy="6464300"/>
             <wp:effectExtent b="0" l="0" r="0" t="0"/>
-            <wp:docPr id="6" name="image2.png"/>
+            <wp:docPr id="6" name="image1.png"/>
             <a:graphic>
               <a:graphicData uri="http://schemas.openxmlformats.org/drawingml/2006/picture">
                 <pic:pic>
                   <pic:nvPicPr>
-                    <pic:cNvPr id="0" name="image2.png"/>
+                    <pic:cNvPr id="0" name="image1.png"/>
                     <pic:cNvPicPr preferRelativeResize="0"/>
                   </pic:nvPicPr>
                   <pic:blipFill>
@@ -3369,6 +3369,153 @@
           <w:rtl w:val="0"/>
         </w:rPr>
         <w:t xml:space="preserve">________________________________________________________________</w:t>
+      </w:r>
+    </w:p>
+    <w:p>
+      <w:pPr>
+        <w:shd w:fill="ffffff" w:val="clear"/>
+        <w:spacing w:after="180" w:line="327.27272727272725" w:lineRule="auto"/>
+        <w:rPr>
+          <w:rFonts w:ascii="Roboto" w:cs="Roboto" w:eastAsia="Roboto" w:hAnsi="Roboto"/>
+          <w:color w:val="202124"/>
+          <w:highlight w:val="white"/>
+        </w:rPr>
+      </w:pPr>
+      <w:r>
+        <w:rPr>
+          <w:rFonts w:ascii="Roboto" w:cs="Roboto" w:eastAsia="Roboto" w:hAnsi="Roboto"/>
+          <w:b w:val="1"/>
+          <w:color w:val="202124"/>
+          <w:highlight w:val="white"/>
+          <w:rtl w:val="0"/>
+        </w:rPr>
+        <w:t xml:space="preserve">Question: 4</w:t>
+      </w:r>
+      <w:r>
+        <w:rPr>
+          <w:rtl w:val="0"/>
+        </w:rPr>
+      </w:r>
+    </w:p>
+    <w:p>
+      <w:pPr>
+        <w:shd w:fill="ffffff" w:val="clear"/>
+        <w:spacing w:after="180" w:line="327.27272727272725" w:lineRule="auto"/>
+        <w:rPr>
+          <w:rFonts w:ascii="Roboto" w:cs="Roboto" w:eastAsia="Roboto" w:hAnsi="Roboto"/>
+          <w:color w:val="202124"/>
+          <w:highlight w:val="white"/>
+        </w:rPr>
+      </w:pPr>
+      <w:r>
+        <w:rPr>
+          <w:rFonts w:ascii="Roboto" w:cs="Roboto" w:eastAsia="Roboto" w:hAnsi="Roboto"/>
+          <w:color w:val="202124"/>
+          <w:highlight w:val="white"/>
+          <w:rtl w:val="0"/>
+        </w:rPr>
+        <w:t xml:space="preserve">What is correlation? Give an example with a dataset &amp; graphical representation on jupyter Notebook</w:t>
+      </w:r>
+    </w:p>
+    <w:p>
+      <w:pPr>
+        <w:shd w:fill="ffffff" w:val="clear"/>
+        <w:spacing w:after="180" w:line="327.27272727272725" w:lineRule="auto"/>
+        <w:ind w:left="0" w:firstLine="0"/>
+        <w:rPr>
+          <w:rFonts w:ascii="Roboto" w:cs="Roboto" w:eastAsia="Roboto" w:hAnsi="Roboto"/>
+          <w:color w:val="ff0000"/>
+          <w:highlight w:val="white"/>
+        </w:rPr>
+      </w:pPr>
+      <w:r>
+        <w:rPr>
+          <w:rFonts w:ascii="Roboto" w:cs="Roboto" w:eastAsia="Roboto" w:hAnsi="Roboto"/>
+          <w:color w:val="ff0000"/>
+          <w:highlight w:val="white"/>
+          <w:rtl w:val="0"/>
+        </w:rPr>
+        <w:t xml:space="preserve">Please refer to the below link for the answer.</w:t>
+      </w:r>
+    </w:p>
+    <w:p>
+      <w:pPr>
+        <w:shd w:fill="ffffff" w:val="clear"/>
+        <w:spacing w:after="180" w:line="327.27272727272725" w:lineRule="auto"/>
+        <w:ind w:left="0" w:firstLine="0"/>
+        <w:rPr>
+          <w:rFonts w:ascii="Roboto" w:cs="Roboto" w:eastAsia="Roboto" w:hAnsi="Roboto"/>
+          <w:color w:val="ff0000"/>
+          <w:highlight w:val="white"/>
+        </w:rPr>
+      </w:pPr>
+      <w:hyperlink r:id="rId15">
+        <w:r>
+          <w:rPr>
+            <w:rFonts w:ascii="Roboto" w:cs="Roboto" w:eastAsia="Roboto" w:hAnsi="Roboto"/>
+            <w:color w:val="1155cc"/>
+            <w:highlight w:val="white"/>
+            <w:u w:val="single"/>
+            <w:rtl w:val="0"/>
+          </w:rPr>
+          <w:t xml:space="preserve">https://github.com/robinbanerje/iNeuron-DS-Assessment/blob/main/Statistics_question_3_%26_4.ipynb</w:t>
+        </w:r>
+      </w:hyperlink>
+      <w:r>
+        <w:rPr>
+          <w:rFonts w:ascii="Roboto" w:cs="Roboto" w:eastAsia="Roboto" w:hAnsi="Roboto"/>
+          <w:color w:val="ff0000"/>
+          <w:highlight w:val="white"/>
+          <w:rtl w:val="0"/>
+        </w:rPr>
+        <w:t xml:space="preserve"> </w:t>
+      </w:r>
+      <w:r>
+        <w:rPr>
+          <w:rFonts w:ascii="Roboto" w:cs="Roboto" w:eastAsia="Roboto" w:hAnsi="Roboto"/>
+          <w:color w:val="ff0000"/>
+          <w:highlight w:val="white"/>
+          <w:rtl w:val="0"/>
+        </w:rPr>
+        <w:t xml:space="preserve">”</w:t>
+      </w:r>
+    </w:p>
+    <w:p>
+      <w:pPr>
+        <w:shd w:fill="ffffff" w:val="clear"/>
+        <w:spacing w:after="180" w:line="327.27272727272725" w:lineRule="auto"/>
+        <w:ind w:left="0" w:firstLine="0"/>
+        <w:rPr>
+          <w:rFonts w:ascii="Roboto" w:cs="Roboto" w:eastAsia="Roboto" w:hAnsi="Roboto"/>
+          <w:color w:val="ff0000"/>
+          <w:highlight w:val="white"/>
+        </w:rPr>
+      </w:pPr>
+      <w:r>
+        <w:rPr>
+          <w:rtl w:val="0"/>
+        </w:rPr>
+      </w:r>
+    </w:p>
+    <w:p>
+      <w:pPr>
+        <w:shd w:fill="ffffff" w:val="clear"/>
+        <w:spacing w:after="180" w:line="327.27272727272725" w:lineRule="auto"/>
+        <w:ind w:left="0" w:firstLine="0"/>
+        <w:rPr>
+          <w:rFonts w:ascii="Roboto" w:cs="Roboto" w:eastAsia="Roboto" w:hAnsi="Roboto"/>
+          <w:color w:val="ff0000"/>
+          <w:highlight w:val="white"/>
+        </w:rPr>
+      </w:pPr>
+      <w:r>
+        <w:rPr>
+          <w:rFonts w:ascii="Roboto" w:cs="Roboto" w:eastAsia="Roboto" w:hAnsi="Roboto"/>
+          <w:color w:val="ff0000"/>
+          <w:highlight w:val="white"/>
+          <w:rtl w:val="0"/>
+        </w:rPr>
+        <w:t xml:space="preserve">_________________________________________________</w:t>
       </w:r>
     </w:p>
     <w:p>

</xml_diff>